<commit_message>
Changed to generate PDF of resume from docx on build
Signed-off-by: John Gentile <johncgentile17@gmail.com>
</commit_message>
<xml_diff>
--- a/John_Gentile_Resume.docx
+++ b/John_Gentile_Resume.docx
@@ -18,18 +18,6 @@
         <w:rPr/>
       </w:pPr>
       <w:r>
-        <w:rPr>
-          <w:rFonts w:eastAsia="Font Awesome 5 Free Solid" w:cs="Font Awesome 5 Free Solid" w:ascii="Font Awesome 5 Free Solid" w:hAnsi="Font Awesome 5 Free Solid"/>
-        </w:rPr>
-        <w:t></w:t>
-      </w:r>
-      <w:r>
-        <w:rPr>
-          <w:rFonts w:eastAsia="Times New Roman" w:cs="Times New Roman"/>
-        </w:rPr>
-        <w:t xml:space="preserve"> </w:t>
-      </w:r>
-      <w:r>
         <w:rPr/>
         <w:t xml:space="preserve">3000 Kramer Lane, #1519, Austin, TX 78758 </w:t>
       </w:r>
@@ -42,23 +30,7 @@
       </w:r>
       <w:r>
         <w:rPr/>
-        <w:t xml:space="preserve"> </w:t>
-      </w:r>
-      <w:r>
-        <w:rPr>
-          <w:rFonts w:eastAsia="Font Awesome 5 Free Solid" w:cs="Font Awesome 5 Free Solid" w:ascii="Font Awesome 5 Free Solid" w:hAnsi="Font Awesome 5 Free Solid"/>
-        </w:rPr>
-        <w:t></w:t>
-      </w:r>
-      <w:r>
-        <w:rPr>
-          <w:rFonts w:eastAsia="Times New Roman" w:cs="Times New Roman"/>
-        </w:rPr>
-        <w:t xml:space="preserve"> </w:t>
-      </w:r>
-      <w:r>
-        <w:rPr/>
-        <w:t xml:space="preserve">Cell: </w:t>
+        <w:t xml:space="preserve"> Cell: </w:t>
       </w:r>
       <w:hyperlink r:id="rId2">
         <w:r>
@@ -78,16 +50,6 @@
           <w:bCs/>
         </w:rPr>
         <w:t>·</w:t>
-      </w:r>
-      <w:r>
-        <w:rPr/>
-        <w:t xml:space="preserve"> </w:t>
-      </w:r>
-      <w:r>
-        <w:rPr>
-          <w:rFonts w:eastAsia="Font Awesome 5 Free Regular" w:cs="Font Awesome 5 Free Regular" w:ascii="Font Awesome 5 Free Regular" w:hAnsi="Font Awesome 5 Free Regular"/>
-        </w:rPr>
-        <w:t></w:t>
       </w:r>
       <w:r>
         <w:rPr/>
@@ -108,16 +70,6 @@
         <w:jc w:val="center"/>
         <w:rPr/>
       </w:pPr>
-      <w:r>
-        <w:rPr>
-          <w:rFonts w:eastAsia="Font Awesome 5 Brands Regular" w:cs="Font Awesome 5 Brands Regular" w:ascii="Font Awesome 5 Brands Regular" w:hAnsi="Font Awesome 5 Brands Regular"/>
-        </w:rPr>
-        <w:t></w:t>
-      </w:r>
-      <w:r>
-        <w:rPr/>
-        <w:t xml:space="preserve"> </w:t>
-      </w:r>
       <w:hyperlink r:id="rId4">
         <w:r>
           <w:rPr>
@@ -139,22 +91,6 @@
       </w:r>
       <w:r>
         <w:rPr>
-          <w:b w:val="false"/>
-          <w:bCs w:val="false"/>
-        </w:rPr>
-        <w:t xml:space="preserve"> </w:t>
-      </w:r>
-      <w:r>
-        <w:rPr>
-          <w:rFonts w:eastAsia="Font Awesome 5 Brands Regular" w:cs="Font Awesome 5 Brands Regular" w:ascii="Font Awesome 5 Brands Regular" w:hAnsi="Font Awesome 5 Brands Regular"/>
-          <w:b w:val="false"/>
-          <w:bCs w:val="false"/>
-        </w:rPr>
-        <w:t></w:t>
-      </w:r>
-      <w:r>
-        <w:rPr>
-          <w:rFonts w:eastAsia="Times New Roman" w:cs="Times New Roman"/>
           <w:b w:val="false"/>
           <w:bCs w:val="false"/>
         </w:rPr>
@@ -189,25 +125,12 @@
           <w:rFonts w:eastAsia="Font Awesome 5 Brands Regular" w:cs="Font Awesome 5 Brands Regular"/>
           <w:b/>
           <w:bCs/>
-          <w:color w:val="auto"/>
+          <w:color w:val="00000A"/>
           <w:sz w:val="20"/>
           <w:szCs w:val="20"/>
           <w:u w:val="none"/>
         </w:rPr>
         <w:t xml:space="preserve">· </w:t>
-      </w:r>
-      <w:r>
-        <w:rPr>
-          <w:rStyle w:val="InternetLink"/>
-          <w:rFonts w:eastAsia="Font Awesome 5 Free Solid" w:cs="Font Awesome 5 Free Solid" w:ascii="Font Awesome 5 Free Solid" w:hAnsi="Font Awesome 5 Free Solid"/>
-          <w:b w:val="false"/>
-          <w:bCs w:val="false"/>
-          <w:color w:val="auto"/>
-          <w:sz w:val="20"/>
-          <w:szCs w:val="20"/>
-          <w:u w:val="none"/>
-        </w:rPr>
-        <w:t xml:space="preserve"> </w:t>
       </w:r>
       <w:hyperlink r:id="rId6">
         <w:r>
@@ -319,14 +242,7 @@
           <w:b w:val="false"/>
           <w:bCs w:val="false"/>
         </w:rPr>
-        <w:t xml:space="preserve">- </w:t>
-      </w:r>
-      <w:r>
-        <w:rPr>
-          <w:b w:val="false"/>
-          <w:bCs w:val="false"/>
-        </w:rPr>
-        <w:t>Austin, TX</w:t>
+        <w:t>- Austin, TX</w:t>
       </w:r>
     </w:p>
     <w:p>
@@ -334,6 +250,10 @@
         <w:pStyle w:val="Heading3"/>
         <w:rPr/>
       </w:pPr>
+      <w:r>
+        <w:rPr/>
+        <w:t xml:space="preserve">Staff </w:t>
+      </w:r>
       <w:r>
         <w:rPr/>
         <w:t>Product Support Engineer – FlexRIO &amp; High-Speed Serial</w:t>
@@ -358,15 +278,7 @@
       </w:pPr>
       <w:r>
         <w:rPr/>
-        <w:t xml:space="preserve">Sole R&amp;D support &amp; product quality owner for NI FlexRIO and High-Speed Serial product lines. Provide direct, top-tier support to customers &amp; key accounts with high-speed communications/protocols &amp; DSP </w:t>
-      </w:r>
-      <w:r>
-        <w:rPr/>
-        <w:t>applications</w:t>
-      </w:r>
-      <w:r>
-        <w:rPr/>
-        <w:t>.</w:t>
+        <w:t>Sole R&amp;D support &amp; product quality owner for NI FlexRIO and High-Speed Serial product lines. Provide direct, top-tier support to customers &amp; key accounts with high-speed communications/protocols &amp; DSP applications.</w:t>
       </w:r>
     </w:p>
     <w:p>
@@ -380,11 +292,7 @@
       </w:pPr>
       <w:r>
         <w:rPr/>
-        <w:t>D</w:t>
-      </w:r>
-      <w:r>
-        <w:rPr/>
-        <w:t>irect-to-customer, paid consulting on custom FlexRIO Modules that interface with high-speed ADCs/DACs or other interfaces such as proprietary bus or SERDES protocols. Services encompass: board level &amp; VHDL design reviews, constraint generation &amp; advanced timing analysis, integrated debugging, signal integrity analysis and some mixed-signal design.</w:t>
+        <w:t>Direct-to-customer, paid consulting on custom FlexRIO Modules that interface with high-speed ADCs/DACs or other interfaces such as proprietary bus or SERDES protocols. Services encompass: board level &amp; VHDL design reviews, constraint generation &amp; advanced timing analysis, integrated debugging, signal integrity analysis and some mixed-signal design.</w:t>
       </w:r>
     </w:p>
     <w:p>
@@ -398,23 +306,7 @@
       </w:pPr>
       <w:r>
         <w:rPr/>
-        <w:t>Le</w:t>
-      </w:r>
-      <w:r>
-        <w:rPr/>
-        <w:t>a</w:t>
-      </w:r>
-      <w:r>
-        <w:rPr/>
-        <w:t>d</w:t>
-      </w:r>
-      <w:r>
-        <w:rPr/>
-        <w:t>s</w:t>
-      </w:r>
-      <w:r>
-        <w:rPr/>
-        <w:t xml:space="preserve"> team of 3 other PSEs in their daily tasks and projects as PSE Team Leader using an Agile methodology.</w:t>
+        <w:t>Leads team of 3 other PSEs in their daily tasks and projects as PSE Team Leader using an Agile methodology.</w:t>
       </w:r>
     </w:p>
     <w:p>
@@ -466,19 +358,7 @@
       </w:pPr>
       <w:r>
         <w:rPr/>
-        <w:t>L</w:t>
-      </w:r>
-      <w:r>
-        <w:rPr/>
-        <w:t xml:space="preserve">everage marketing and sales resources to create customer application example code and technical white papers covering new FPGA development techniques and industry best-practices. </w:t>
-      </w:r>
-      <w:r>
-        <w:rPr/>
-        <w:t>N</w:t>
-      </w:r>
-      <w:r>
-        <w:rPr/>
-        <w:t xml:space="preserve">otable, published projects: </w:t>
+        <w:t xml:space="preserve">Leverage marketing and sales resources to create customer application example code and technical white papers covering new FPGA development techniques and industry best-practices. Notable, published projects: </w:t>
       </w:r>
       <w:hyperlink r:id="rId8">
         <w:r>
@@ -590,15 +470,7 @@
       <w:bookmarkEnd w:id="0"/>
       <w:r>
         <w:rPr/>
-        <w:t>al knowledge for a wide variety of automated test and high-performance embedded products (</w:t>
-      </w:r>
-      <w:r>
-        <w:rPr/>
-        <w:t>i.</w:t>
-      </w:r>
-      <w:r>
-        <w:rPr/>
-        <w:t>e. RF test &amp; communication prototyping, open-FPGA, and high-speed serial devices) to a large array of customers that spanned nearly every industry of science and engineering.</w:t>
+        <w:t>al knowledge for a wide variety of automated test and high-performance embedded products (i.e. RF test &amp; communication prototyping, open-FPGA, and high-speed serial devices) to a large array of customers that spanned nearly every industry of science and engineering.</w:t>
       </w:r>
     </w:p>
     <w:p>
@@ -616,15 +488,7 @@
       </w:r>
       <w:r>
         <w:rPr/>
-        <w:t>Designated RF &amp; FPGA Subject Matter Expert in Applications Engineering t</w:t>
-      </w:r>
-      <w:r>
-        <w:rPr/>
-        <w:t>o</w:t>
-      </w:r>
-      <w:r>
-        <w:rPr/>
-        <w:t xml:space="preserve"> help educate other Applications Engineers.</w:t>
+        <w:t>Designated RF &amp; FPGA Subject Matter Expert in Applications Engineering to help educate other Applications Engineers.</w:t>
       </w:r>
     </w:p>
     <w:p>
@@ -2789,6 +2653,195 @@
       <w:rFonts w:cs="OpenSymbol"/>
     </w:rPr>
   </w:style>
+  <w:style w:type="character" w:styleId="ListLabel77">
+    <w:name w:val="ListLabel 77"/>
+    <w:qFormat/>
+    <w:rPr>
+      <w:rFonts w:cs="Symbol"/>
+    </w:rPr>
+  </w:style>
+  <w:style w:type="character" w:styleId="ListLabel78">
+    <w:name w:val="ListLabel 78"/>
+    <w:qFormat/>
+    <w:rPr>
+      <w:rFonts w:cs="Courier New"/>
+    </w:rPr>
+  </w:style>
+  <w:style w:type="character" w:styleId="ListLabel79">
+    <w:name w:val="ListLabel 79"/>
+    <w:qFormat/>
+    <w:rPr>
+      <w:rFonts w:cs="Wingdings"/>
+    </w:rPr>
+  </w:style>
+  <w:style w:type="character" w:styleId="ListLabel80">
+    <w:name w:val="ListLabel 80"/>
+    <w:qFormat/>
+    <w:rPr>
+      <w:rFonts w:cs="Symbol"/>
+    </w:rPr>
+  </w:style>
+  <w:style w:type="character" w:styleId="ListLabel81">
+    <w:name w:val="ListLabel 81"/>
+    <w:qFormat/>
+    <w:rPr>
+      <w:rFonts w:cs="Courier New"/>
+    </w:rPr>
+  </w:style>
+  <w:style w:type="character" w:styleId="ListLabel82">
+    <w:name w:val="ListLabel 82"/>
+    <w:qFormat/>
+    <w:rPr>
+      <w:rFonts w:cs="Wingdings"/>
+    </w:rPr>
+  </w:style>
+  <w:style w:type="character" w:styleId="ListLabel83">
+    <w:name w:val="ListLabel 83"/>
+    <w:qFormat/>
+    <w:rPr>
+      <w:rFonts w:cs="Symbol"/>
+    </w:rPr>
+  </w:style>
+  <w:style w:type="character" w:styleId="ListLabel84">
+    <w:name w:val="ListLabel 84"/>
+    <w:qFormat/>
+    <w:rPr>
+      <w:rFonts w:cs="Courier New"/>
+    </w:rPr>
+  </w:style>
+  <w:style w:type="character" w:styleId="ListLabel85">
+    <w:name w:val="ListLabel 85"/>
+    <w:qFormat/>
+    <w:rPr>
+      <w:rFonts w:cs="Wingdings"/>
+    </w:rPr>
+  </w:style>
+  <w:style w:type="character" w:styleId="ListLabel86">
+    <w:name w:val="ListLabel 86"/>
+    <w:qFormat/>
+    <w:rPr>
+      <w:rFonts w:cs="OpenSymbol"/>
+    </w:rPr>
+  </w:style>
+  <w:style w:type="character" w:styleId="ListLabel87">
+    <w:name w:val="ListLabel 87"/>
+    <w:qFormat/>
+    <w:rPr>
+      <w:rFonts w:cs="OpenSymbol"/>
+    </w:rPr>
+  </w:style>
+  <w:style w:type="character" w:styleId="ListLabel88">
+    <w:name w:val="ListLabel 88"/>
+    <w:qFormat/>
+    <w:rPr>
+      <w:rFonts w:cs="OpenSymbol"/>
+    </w:rPr>
+  </w:style>
+  <w:style w:type="character" w:styleId="ListLabel89">
+    <w:name w:val="ListLabel 89"/>
+    <w:qFormat/>
+    <w:rPr>
+      <w:rFonts w:cs="OpenSymbol"/>
+    </w:rPr>
+  </w:style>
+  <w:style w:type="character" w:styleId="ListLabel90">
+    <w:name w:val="ListLabel 90"/>
+    <w:qFormat/>
+    <w:rPr>
+      <w:rFonts w:cs="OpenSymbol"/>
+    </w:rPr>
+  </w:style>
+  <w:style w:type="character" w:styleId="ListLabel91">
+    <w:name w:val="ListLabel 91"/>
+    <w:qFormat/>
+    <w:rPr>
+      <w:rFonts w:cs="OpenSymbol"/>
+    </w:rPr>
+  </w:style>
+  <w:style w:type="character" w:styleId="ListLabel92">
+    <w:name w:val="ListLabel 92"/>
+    <w:qFormat/>
+    <w:rPr>
+      <w:rFonts w:cs="OpenSymbol"/>
+    </w:rPr>
+  </w:style>
+  <w:style w:type="character" w:styleId="ListLabel93">
+    <w:name w:val="ListLabel 93"/>
+    <w:qFormat/>
+    <w:rPr>
+      <w:rFonts w:cs="OpenSymbol"/>
+    </w:rPr>
+  </w:style>
+  <w:style w:type="character" w:styleId="ListLabel94">
+    <w:name w:val="ListLabel 94"/>
+    <w:qFormat/>
+    <w:rPr>
+      <w:rFonts w:cs="OpenSymbol"/>
+    </w:rPr>
+  </w:style>
+  <w:style w:type="character" w:styleId="ListLabel95">
+    <w:name w:val="ListLabel 95"/>
+    <w:qFormat/>
+    <w:rPr>
+      <w:rFonts w:cs="OpenSymbol"/>
+    </w:rPr>
+  </w:style>
+  <w:style w:type="character" w:styleId="ListLabel96">
+    <w:name w:val="ListLabel 96"/>
+    <w:qFormat/>
+    <w:rPr>
+      <w:rFonts w:cs="OpenSymbol"/>
+    </w:rPr>
+  </w:style>
+  <w:style w:type="character" w:styleId="ListLabel97">
+    <w:name w:val="ListLabel 97"/>
+    <w:qFormat/>
+    <w:rPr>
+      <w:rFonts w:cs="OpenSymbol"/>
+    </w:rPr>
+  </w:style>
+  <w:style w:type="character" w:styleId="ListLabel98">
+    <w:name w:val="ListLabel 98"/>
+    <w:qFormat/>
+    <w:rPr>
+      <w:rFonts w:cs="OpenSymbol"/>
+    </w:rPr>
+  </w:style>
+  <w:style w:type="character" w:styleId="ListLabel99">
+    <w:name w:val="ListLabel 99"/>
+    <w:qFormat/>
+    <w:rPr>
+      <w:rFonts w:cs="OpenSymbol"/>
+    </w:rPr>
+  </w:style>
+  <w:style w:type="character" w:styleId="ListLabel100">
+    <w:name w:val="ListLabel 100"/>
+    <w:qFormat/>
+    <w:rPr>
+      <w:rFonts w:cs="OpenSymbol"/>
+    </w:rPr>
+  </w:style>
+  <w:style w:type="character" w:styleId="ListLabel101">
+    <w:name w:val="ListLabel 101"/>
+    <w:qFormat/>
+    <w:rPr>
+      <w:rFonts w:cs="OpenSymbol"/>
+    </w:rPr>
+  </w:style>
+  <w:style w:type="character" w:styleId="ListLabel102">
+    <w:name w:val="ListLabel 102"/>
+    <w:qFormat/>
+    <w:rPr>
+      <w:rFonts w:cs="OpenSymbol"/>
+    </w:rPr>
+  </w:style>
+  <w:style w:type="character" w:styleId="ListLabel103">
+    <w:name w:val="ListLabel 103"/>
+    <w:qFormat/>
+    <w:rPr>
+      <w:rFonts w:cs="OpenSymbol"/>
+    </w:rPr>
+  </w:style>
   <w:style w:type="paragraph" w:styleId="Heading" w:customStyle="1">
     <w:name w:val="Heading"/>
     <w:basedOn w:val="Normal"/>

</xml_diff>

<commit_message>
Added project page with animated blocks and big projects
Signed-off-by: John Gentile <johncgentile17@gmail.com>
</commit_message>
<xml_diff>
--- a/John_Gentile_Resume.docx
+++ b/John_Gentile_Resume.docx
@@ -252,11 +252,7 @@
       </w:pPr>
       <w:r>
         <w:rPr/>
-        <w:t xml:space="preserve">Staff </w:t>
-      </w:r>
-      <w:r>
-        <w:rPr/>
-        <w:t>Product Support Engineer – FlexRIO &amp; High-Speed Serial</w:t>
+        <w:t>Staff Product Support Engineer – FlexRIO &amp; High-Speed Serial</w:t>
         <w:tab/>
         <w:tab/>
         <w:t xml:space="preserve"> </w:t>
@@ -278,21 +274,11 @@
       </w:pPr>
       <w:r>
         <w:rPr/>
-        <w:t>Sole R&amp;D support &amp; product quality owner for NI FlexRIO and High-Speed Serial product lines. Provide direct, top-tier support to customers &amp; key accounts with high-speed communications/protocols &amp; DSP applications.</w:t>
-      </w:r>
-    </w:p>
-    <w:p>
-      <w:pPr>
-        <w:pStyle w:val="Normal"/>
-        <w:numPr>
-          <w:ilvl w:val="1"/>
-          <w:numId w:val="2"/>
-        </w:numPr>
-        <w:rPr/>
-      </w:pPr>
-      <w:r>
-        <w:rPr/>
-        <w:t>Direct-to-customer, paid consulting on custom FlexRIO Modules that interface with high-speed ADCs/DACs or other interfaces such as proprietary bus or SERDES protocols. Services encompass: board level &amp; VHDL design reviews, constraint generation &amp; advanced timing analysis, integrated debugging, signal integrity analysis and some mixed-signal design.</w:t>
+        <w:t>S</w:t>
+      </w:r>
+      <w:r>
+        <w:rPr/>
+        <w:t>upport &amp; product quality owner for NI FlexRIO and High-Speed Serial product lines. Provide direct, top-tier support to customers &amp; key accounts with high-speed communications/protocols &amp; DSP applications.</w:t>
       </w:r>
     </w:p>
     <w:p>
@@ -306,7 +292,75 @@
       </w:pPr>
       <w:r>
         <w:rPr/>
-        <w:t>Leads team of 3 other PSEs in their daily tasks and projects as PSE Team Leader using an Agile methodology.</w:t>
+        <w:t>Performs d</w:t>
+      </w:r>
+      <w:r>
+        <w:rPr/>
+        <w:t xml:space="preserve">irect-to-customer, </w:t>
+      </w:r>
+      <w:r>
+        <w:rPr/>
+        <w:t>for-cost</w:t>
+      </w:r>
+      <w:r>
+        <w:rPr/>
+        <w:t xml:space="preserve"> consulting on custom FlexRIO Modules </w:t>
+      </w:r>
+      <w:r>
+        <w:rPr/>
+        <w:t xml:space="preserve">using cutting-edge, </w:t>
+      </w:r>
+      <w:r>
+        <w:rPr/>
+        <w:t xml:space="preserve">high-speed ADCs, DACs </w:t>
+      </w:r>
+      <w:r>
+        <w:rPr/>
+        <w:t>and other converters</w:t>
+      </w:r>
+      <w:r>
+        <w:rPr/>
+        <w:t xml:space="preserve">. Services encompass: </w:t>
+      </w:r>
+      <w:r>
+        <w:rPr/>
+        <w:t xml:space="preserve">mixed-signal/analog design, </w:t>
+      </w:r>
+      <w:r>
+        <w:rPr/>
+        <w:t>board l</w:t>
+      </w:r>
+      <w:r>
+        <w:rPr/>
+        <w:t>ayout/routing</w:t>
+      </w:r>
+      <w:r>
+        <w:rPr/>
+        <w:t xml:space="preserve"> </w:t>
+      </w:r>
+      <w:r>
+        <w:rPr/>
+        <w:t>assistance,</w:t>
+      </w:r>
+      <w:r>
+        <w:rPr/>
+        <w:t xml:space="preserve"> VHDL/</w:t>
+      </w:r>
+      <w:r>
+        <w:rPr/>
+        <w:t>Verilog</w:t>
+      </w:r>
+      <w:r>
+        <w:rPr/>
+        <w:t xml:space="preserve"> design reviews, constraint generation &amp; advanced timing analysis, integrated debugging, </w:t>
+      </w:r>
+      <w:r>
+        <w:rPr/>
+        <w:t xml:space="preserve">high-speed serial/SERDES protocols, and </w:t>
+      </w:r>
+      <w:r>
+        <w:rPr/>
+        <w:t>signal integrity analysis.</w:t>
       </w:r>
     </w:p>
     <w:p>
@@ -320,17 +374,7 @@
       </w:pPr>
       <w:r>
         <w:rPr/>
-        <w:t>Participated in rigorous internal and 3</w:t>
-      </w:r>
-      <w:r>
-        <w:rPr>
-          <w:vertAlign w:val="superscript"/>
-        </w:rPr>
-        <w:t>rd</w:t>
-      </w:r>
-      <w:r>
-        <w:rPr/>
-        <w:t xml:space="preserve"> party courses on subjects such as Digital Design Best Practices (covering advanced VHDL development, test-benches in Modelsim, static timing analysis and common pitfalls which culminated to creating a PCI data acquisition board), Board Level Best Practices &amp; High-Speed PCB Design (high-performance board design and layout techniques with signal integrity using HyperLynx) and Analog Design Best Practices (best practices for electrical engineers on high-precision instrumentation devices).</w:t>
+        <w:t xml:space="preserve">HW design </w:t>
       </w:r>
     </w:p>
     <w:p>
@@ -344,7 +388,7 @@
       </w:pPr>
       <w:r>
         <w:rPr/>
-        <w:t>Active teacher and speaker- to internal engineers and customers- on subjects such as High-Throughput FPGA Development and integrating custom IP into LabVIEW FPGA. Presented at NI Week Conference on Advanced Debugging &amp; Simulation techniques using Xilinx Virtual Cable and Vivado ILAs.</w:t>
+        <w:t>Leads team of 3 other PSEs in their daily tasks and projects as PSE Team Leader using an Agile methodology.</w:t>
       </w:r>
     </w:p>
     <w:p>
@@ -358,67 +402,101 @@
       </w:pPr>
       <w:r>
         <w:rPr/>
-        <w:t xml:space="preserve">Leverage marketing and sales resources to create customer application example code and technical white papers covering new FPGA development techniques and industry best-practices. Notable, published projects: </w:t>
+        <w:t>Participated in rigorous internal and 3</w:t>
+      </w:r>
+      <w:r>
+        <w:rPr>
+          <w:vertAlign w:val="superscript"/>
+        </w:rPr>
+        <w:t>rd</w:t>
+      </w:r>
+      <w:r>
+        <w:rPr/>
+        <w:t xml:space="preserve"> party courses on subjects such as Digital Design Best Practices (covering advanced VHDL development, test-benches/</w:t>
+      </w:r>
+      <w:r>
+        <w:rPr/>
+        <w:t>simulation</w:t>
+      </w:r>
+      <w:r>
+        <w:rPr/>
+        <w:t xml:space="preserve"> in Modelsim, static timing analysis and common pitfalls which culminated to creating a PCI data acquisition board), Board Level Best Practices &amp; High-Speed PCB Design (high-performance, </w:t>
+      </w:r>
+      <w:r>
+        <w:rPr/>
+        <w:t>mixed-signal</w:t>
+      </w:r>
+      <w:r>
+        <w:rPr/>
+        <w:t xml:space="preserve"> board design and layout techniques with signal integrity using HyperLynx) and Analog Design Best Practices (best practices for electrical engineers on high-precision instrumentation devices).</w:t>
+      </w:r>
+    </w:p>
+    <w:p>
+      <w:pPr>
+        <w:pStyle w:val="Normal"/>
+        <w:numPr>
+          <w:ilvl w:val="0"/>
+          <w:numId w:val="2"/>
+        </w:numPr>
+        <w:rPr/>
+      </w:pPr>
+      <w:r>
+        <w:rPr/>
+        <w:t>Active teacher and speaker- to internal engineers and customers- on subjects such as High-Throughput FPGA Development and integrating custom IP into LabVIEW FPGA. Presented at NI Week Conference on Advanced Debugging &amp; Simulation techniques using Xilinx Virtual Cable and Vivado ILAs.</w:t>
+      </w:r>
+    </w:p>
+    <w:p>
+      <w:pPr>
+        <w:pStyle w:val="Normal"/>
+        <w:numPr>
+          <w:ilvl w:val="0"/>
+          <w:numId w:val="2"/>
+        </w:numPr>
+        <w:rPr/>
+      </w:pPr>
+      <w:r>
+        <w:rPr/>
+        <w:t xml:space="preserve">Leverage marketing and sales resources to create customer application example code, </w:t>
+      </w:r>
+      <w:r>
+        <w:rPr/>
+        <w:t>hardware designs</w:t>
+      </w:r>
+      <w:r>
+        <w:rPr/>
+        <w:t xml:space="preserve"> and technical white papers covering </w:t>
+      </w:r>
+      <w:r>
+        <w:rPr/>
+        <w:t>a variety of</w:t>
+      </w:r>
+      <w:r>
+        <w:rPr/>
+        <w:t xml:space="preserve"> techniques </w:t>
+      </w:r>
+      <w:r>
+        <w:rPr/>
+        <w:t>&amp;</w:t>
+      </w:r>
+      <w:r>
+        <w:rPr/>
+        <w:t xml:space="preserve"> best-practices. </w:t>
+      </w:r>
+      <w:r>
+        <w:rPr/>
+        <w:t xml:space="preserve">See </w:t>
       </w:r>
       <w:hyperlink r:id="rId8">
         <w:r>
           <w:rPr>
             <w:rStyle w:val="InternetLink"/>
           </w:rPr>
-          <w:t>FlexRIO Peer-to-Peer GPU</w:t>
+          <w:t>John-Gentile.com</w:t>
         </w:r>
       </w:hyperlink>
       <w:r>
         <w:rPr/>
-        <w:t xml:space="preserve">, </w:t>
-      </w:r>
-      <w:hyperlink r:id="rId9">
-        <w:r>
-          <w:rPr>
-            <w:rStyle w:val="InternetLink"/>
-          </w:rPr>
-          <w:t>Remote FPGA Debugging with ChipScope, XVC and LabVIEW</w:t>
-        </w:r>
-      </w:hyperlink>
-      <w:r>
-        <w:rPr/>
-        <w:t xml:space="preserve">, </w:t>
-      </w:r>
-      <w:hyperlink r:id="rId10">
-        <w:r>
-          <w:rPr>
-            <w:rStyle w:val="InternetLink"/>
-          </w:rPr>
-          <w:t>JESD204B Simple Streaming</w:t>
-        </w:r>
-      </w:hyperlink>
-      <w:r>
-        <w:rPr/>
-        <w:t xml:space="preserve">, </w:t>
-      </w:r>
-      <w:hyperlink r:id="rId11">
-        <w:r>
-          <w:rPr>
-            <w:rStyle w:val="InternetLink"/>
-          </w:rPr>
-          <w:t>Serial RapidIO Simple Communication</w:t>
-        </w:r>
-      </w:hyperlink>
-      <w:r>
-        <w:rPr/>
-        <w:t xml:space="preserve"> and </w:t>
-      </w:r>
-      <w:hyperlink r:id="rId12">
-        <w:r>
-          <w:rPr>
-            <w:rStyle w:val="InternetLink"/>
-          </w:rPr>
-          <w:t>High-Speed Serial Streaming to Disk</w:t>
-        </w:r>
-      </w:hyperlink>
-      <w:r>
-        <w:rPr/>
-        <w:t>.</w:t>
+        <w:t xml:space="preserve"> for portfolio.</w:t>
       </w:r>
     </w:p>
     <w:p>
@@ -2842,6 +2920,195 @@
       <w:rFonts w:cs="OpenSymbol"/>
     </w:rPr>
   </w:style>
+  <w:style w:type="character" w:styleId="ListLabel104">
+    <w:name w:val="ListLabel 104"/>
+    <w:qFormat/>
+    <w:rPr>
+      <w:rFonts w:cs="Symbol"/>
+    </w:rPr>
+  </w:style>
+  <w:style w:type="character" w:styleId="ListLabel105">
+    <w:name w:val="ListLabel 105"/>
+    <w:qFormat/>
+    <w:rPr>
+      <w:rFonts w:cs="Courier New"/>
+    </w:rPr>
+  </w:style>
+  <w:style w:type="character" w:styleId="ListLabel106">
+    <w:name w:val="ListLabel 106"/>
+    <w:qFormat/>
+    <w:rPr>
+      <w:rFonts w:cs="Wingdings"/>
+    </w:rPr>
+  </w:style>
+  <w:style w:type="character" w:styleId="ListLabel107">
+    <w:name w:val="ListLabel 107"/>
+    <w:qFormat/>
+    <w:rPr>
+      <w:rFonts w:cs="Symbol"/>
+    </w:rPr>
+  </w:style>
+  <w:style w:type="character" w:styleId="ListLabel108">
+    <w:name w:val="ListLabel 108"/>
+    <w:qFormat/>
+    <w:rPr>
+      <w:rFonts w:cs="Courier New"/>
+    </w:rPr>
+  </w:style>
+  <w:style w:type="character" w:styleId="ListLabel109">
+    <w:name w:val="ListLabel 109"/>
+    <w:qFormat/>
+    <w:rPr>
+      <w:rFonts w:cs="Wingdings"/>
+    </w:rPr>
+  </w:style>
+  <w:style w:type="character" w:styleId="ListLabel110">
+    <w:name w:val="ListLabel 110"/>
+    <w:qFormat/>
+    <w:rPr>
+      <w:rFonts w:cs="Symbol"/>
+    </w:rPr>
+  </w:style>
+  <w:style w:type="character" w:styleId="ListLabel111">
+    <w:name w:val="ListLabel 111"/>
+    <w:qFormat/>
+    <w:rPr>
+      <w:rFonts w:cs="Courier New"/>
+    </w:rPr>
+  </w:style>
+  <w:style w:type="character" w:styleId="ListLabel112">
+    <w:name w:val="ListLabel 112"/>
+    <w:qFormat/>
+    <w:rPr>
+      <w:rFonts w:cs="Wingdings"/>
+    </w:rPr>
+  </w:style>
+  <w:style w:type="character" w:styleId="ListLabel113">
+    <w:name w:val="ListLabel 113"/>
+    <w:qFormat/>
+    <w:rPr>
+      <w:rFonts w:cs="OpenSymbol"/>
+    </w:rPr>
+  </w:style>
+  <w:style w:type="character" w:styleId="ListLabel114">
+    <w:name w:val="ListLabel 114"/>
+    <w:qFormat/>
+    <w:rPr>
+      <w:rFonts w:cs="OpenSymbol"/>
+    </w:rPr>
+  </w:style>
+  <w:style w:type="character" w:styleId="ListLabel115">
+    <w:name w:val="ListLabel 115"/>
+    <w:qFormat/>
+    <w:rPr>
+      <w:rFonts w:cs="OpenSymbol"/>
+    </w:rPr>
+  </w:style>
+  <w:style w:type="character" w:styleId="ListLabel116">
+    <w:name w:val="ListLabel 116"/>
+    <w:qFormat/>
+    <w:rPr>
+      <w:rFonts w:cs="OpenSymbol"/>
+    </w:rPr>
+  </w:style>
+  <w:style w:type="character" w:styleId="ListLabel117">
+    <w:name w:val="ListLabel 117"/>
+    <w:qFormat/>
+    <w:rPr>
+      <w:rFonts w:cs="OpenSymbol"/>
+    </w:rPr>
+  </w:style>
+  <w:style w:type="character" w:styleId="ListLabel118">
+    <w:name w:val="ListLabel 118"/>
+    <w:qFormat/>
+    <w:rPr>
+      <w:rFonts w:cs="OpenSymbol"/>
+    </w:rPr>
+  </w:style>
+  <w:style w:type="character" w:styleId="ListLabel119">
+    <w:name w:val="ListLabel 119"/>
+    <w:qFormat/>
+    <w:rPr>
+      <w:rFonts w:cs="OpenSymbol"/>
+    </w:rPr>
+  </w:style>
+  <w:style w:type="character" w:styleId="ListLabel120">
+    <w:name w:val="ListLabel 120"/>
+    <w:qFormat/>
+    <w:rPr>
+      <w:rFonts w:cs="OpenSymbol"/>
+    </w:rPr>
+  </w:style>
+  <w:style w:type="character" w:styleId="ListLabel121">
+    <w:name w:val="ListLabel 121"/>
+    <w:qFormat/>
+    <w:rPr>
+      <w:rFonts w:cs="OpenSymbol"/>
+    </w:rPr>
+  </w:style>
+  <w:style w:type="character" w:styleId="ListLabel122">
+    <w:name w:val="ListLabel 122"/>
+    <w:qFormat/>
+    <w:rPr>
+      <w:rFonts w:cs="OpenSymbol"/>
+    </w:rPr>
+  </w:style>
+  <w:style w:type="character" w:styleId="ListLabel123">
+    <w:name w:val="ListLabel 123"/>
+    <w:qFormat/>
+    <w:rPr>
+      <w:rFonts w:cs="OpenSymbol"/>
+    </w:rPr>
+  </w:style>
+  <w:style w:type="character" w:styleId="ListLabel124">
+    <w:name w:val="ListLabel 124"/>
+    <w:qFormat/>
+    <w:rPr>
+      <w:rFonts w:cs="OpenSymbol"/>
+    </w:rPr>
+  </w:style>
+  <w:style w:type="character" w:styleId="ListLabel125">
+    <w:name w:val="ListLabel 125"/>
+    <w:qFormat/>
+    <w:rPr>
+      <w:rFonts w:cs="OpenSymbol"/>
+    </w:rPr>
+  </w:style>
+  <w:style w:type="character" w:styleId="ListLabel126">
+    <w:name w:val="ListLabel 126"/>
+    <w:qFormat/>
+    <w:rPr>
+      <w:rFonts w:cs="OpenSymbol"/>
+    </w:rPr>
+  </w:style>
+  <w:style w:type="character" w:styleId="ListLabel127">
+    <w:name w:val="ListLabel 127"/>
+    <w:qFormat/>
+    <w:rPr>
+      <w:rFonts w:cs="OpenSymbol"/>
+    </w:rPr>
+  </w:style>
+  <w:style w:type="character" w:styleId="ListLabel128">
+    <w:name w:val="ListLabel 128"/>
+    <w:qFormat/>
+    <w:rPr>
+      <w:rFonts w:cs="OpenSymbol"/>
+    </w:rPr>
+  </w:style>
+  <w:style w:type="character" w:styleId="ListLabel129">
+    <w:name w:val="ListLabel 129"/>
+    <w:qFormat/>
+    <w:rPr>
+      <w:rFonts w:cs="OpenSymbol"/>
+    </w:rPr>
+  </w:style>
+  <w:style w:type="character" w:styleId="ListLabel130">
+    <w:name w:val="ListLabel 130"/>
+    <w:qFormat/>
+    <w:rPr>
+      <w:rFonts w:cs="OpenSymbol"/>
+    </w:rPr>
+  </w:style>
   <w:style w:type="paragraph" w:styleId="Heading" w:customStyle="1">
     <w:name w:val="Heading"/>
     <w:basedOn w:val="Normal"/>

</xml_diff>